<commit_message>
updated schema and documentation
</commit_message>
<xml_diff>
--- a/source/meta/kernel-4/doc/DataCite-MetadataKernel_v4.0.docx
+++ b/source/meta/kernel-4/doc/DataCite-MetadataKernel_v4.0.docx
@@ -12,7 +12,7 @@
           <w:lang w:val="de-DE" w:eastAsia="de-DE"/>
         </w:rPr>
         <w:drawing>
-          <wp:inline distT="114300" distB="114300" distL="114300" distR="114300" wp14:anchorId="12C6426D" wp14:editId="5AEF1D72">
+          <wp:inline distT="114300" distB="114300" distL="114300" distR="114300" wp14:anchorId="62B7F689" wp14:editId="4679CB13">
             <wp:extent cx="1428750" cy="1104900"/>
             <wp:effectExtent l="0" t="0" r="0" b="0"/>
             <wp:docPr id="1" name="image02.gif" descr="datacite-logo-web.gif"/>
@@ -90,21 +90,9 @@
         <w:ind w:left="720"/>
       </w:pPr>
       <w:r>
-        <w:t xml:space="preserve">DataCite Metadata Working Group; (2016): DataCite Metadata Schema for the Publication and Citation of Research Data v4.0; DataCite </w:t>
-      </w:r>
-      <w:proofErr w:type="gramStart"/>
-      <w:r>
-        <w:t>e.V.</w:t>
-      </w:r>
-      <w:r>
-        <w:t>.</w:t>
-      </w:r>
-      <w:proofErr w:type="gramEnd"/>
-      <w:r>
-        <w:t xml:space="preserve"> http://doi.org/10.5438/0012</w:t>
-      </w:r>
-    </w:p>
-    <w:p/>
+        <w:t xml:space="preserve">DataCite Metadata Working Group. (2016). DataCite Metadata Schema for the Publication and Citation of Research Data. Version 4.0. DataCite e.V. http://doi.org/10.5438/0012. </w:t>
+      </w:r>
+    </w:p>
     <w:p>
       <w:r>
         <w:rPr>
@@ -115,12 +103,33 @@
       </w:r>
     </w:p>
     <w:p>
-      <w:r>
+      <w:pPr>
         <w:rPr>
           <w:sz w:val="20"/>
           <w:szCs w:val="20"/>
         </w:rPr>
-        <w:t>Joan Starr, California Digital Library (chair of working group)</w:t>
+      </w:pPr>
+      <w:r>
+        <w:rPr>
+          <w:sz w:val="20"/>
+          <w:szCs w:val="20"/>
+        </w:rPr>
+        <w:t>Madeleine de Smaele, TU Delft (co-chair of working group)</w:t>
+      </w:r>
+    </w:p>
+    <w:p>
+      <w:pPr>
+        <w:rPr>
+          <w:sz w:val="20"/>
+          <w:szCs w:val="20"/>
+        </w:rPr>
+      </w:pPr>
+      <w:r>
+        <w:rPr>
+          <w:sz w:val="20"/>
+          <w:szCs w:val="20"/>
+        </w:rPr>
+        <w:t>Joan Starr, California Digital Library (co-chair of working group)</w:t>
       </w:r>
     </w:p>
     <w:p>
@@ -273,15 +282,6 @@
           <w:szCs w:val="20"/>
         </w:rPr>
         <w:t>Lars Holm Nielsen, CERN (Departing)</w:t>
-      </w:r>
-    </w:p>
-    <w:p>
-      <w:r>
-        <w:rPr>
-          <w:sz w:val="20"/>
-          <w:szCs w:val="20"/>
-        </w:rPr>
-        <w:t>Madeleine de Smaele, TU Delft</w:t>
       </w:r>
     </w:p>
     <w:p>
@@ -2356,16 +2356,8 @@
         <w:rPr>
           <w:b/>
         </w:rPr>
-        <w:t>Recommended (</w:t>
-      </w:r>
-      <w:proofErr w:type="gramStart"/>
-      <w:r>
-        <w:rPr>
-          <w:b/>
-        </w:rPr>
-        <w:t>R )</w:t>
-      </w:r>
-      <w:proofErr w:type="gramEnd"/>
+        <w:t>Recommended (R )</w:t>
+      </w:r>
       <w:r>
         <w:t xml:space="preserve"> properties are optional, but strongly recommended for interoperability and </w:t>
       </w:r>
@@ -10185,25 +10177,7 @@
                 <w:szCs w:val="20"/>
                 <w:highlight w:val="white"/>
               </w:rPr>
-              <w:t>major_</w:t>
-            </w:r>
-            <w:proofErr w:type="gramStart"/>
-            <w:r>
-              <w:rPr>
-                <w:sz w:val="20"/>
-                <w:szCs w:val="20"/>
-                <w:highlight w:val="white"/>
-              </w:rPr>
-              <w:t>version.minor</w:t>
-            </w:r>
-            <w:proofErr w:type="gramEnd"/>
-            <w:r>
-              <w:rPr>
-                <w:sz w:val="20"/>
-                <w:szCs w:val="20"/>
-                <w:highlight w:val="white"/>
-              </w:rPr>
-              <w:t xml:space="preserve">_version. </w:t>
+              <w:t xml:space="preserve">major_version.minor_version. </w:t>
             </w:r>
           </w:p>
           <w:p>
@@ -16849,21 +16823,12 @@
               </w:rPr>
               <w:t>relatedIdentifierType</w:t>
             </w:r>
-            <w:proofErr w:type="gramStart"/>
-            <w:r>
-              <w:rPr>
-                <w:sz w:val="20"/>
-                <w:szCs w:val="20"/>
-              </w:rPr>
-              <w:t>=”arXiv</w:t>
-            </w:r>
-            <w:proofErr w:type="gramEnd"/>
-            <w:r>
-              <w:rPr>
-                <w:sz w:val="20"/>
-                <w:szCs w:val="20"/>
-              </w:rPr>
-              <w:t>”</w:t>
+            <w:r>
+              <w:rPr>
+                <w:sz w:val="20"/>
+                <w:szCs w:val="20"/>
+              </w:rPr>
+              <w:t>=”arXiv”</w:t>
             </w:r>
           </w:p>
           <w:p>
@@ -16876,31 +16841,14 @@
                 <w:sz w:val="20"/>
                 <w:szCs w:val="20"/>
               </w:rPr>
-              <w:t>relationType</w:t>
-            </w:r>
-            <w:proofErr w:type="gramStart"/>
-            <w:r>
-              <w:rPr>
-                <w:rFonts w:ascii="Courier New" w:eastAsia="Courier New" w:hAnsi="Courier New" w:cs="Courier New"/>
-                <w:sz w:val="20"/>
-                <w:szCs w:val="20"/>
-              </w:rPr>
-              <w:t>=”</w:t>
-            </w:r>
-            <w:r>
-              <w:rPr>
-                <w:sz w:val="20"/>
-                <w:szCs w:val="20"/>
-              </w:rPr>
-              <w:t>IsCitedBy</w:t>
-            </w:r>
-            <w:proofErr w:type="gramEnd"/>
-            <w:r>
-              <w:rPr>
-                <w:sz w:val="20"/>
-                <w:szCs w:val="20"/>
-              </w:rPr>
-              <w:t>”&gt;arXiv:0706.0001</w:t>
+              <w:t>relationType=”</w:t>
+            </w:r>
+            <w:r>
+              <w:rPr>
+                <w:sz w:val="20"/>
+                <w:szCs w:val="20"/>
+              </w:rPr>
+              <w:t>IsCitedBy”&gt;arXiv:0706.0001</w:t>
             </w:r>
           </w:p>
           <w:p>
@@ -16943,23 +16891,7 @@
                 <w:sz w:val="20"/>
                 <w:szCs w:val="20"/>
               </w:rPr>
-              <w:t xml:space="preserve">Astrophysics Data System bibliographic codes; a standardized </w:t>
-            </w:r>
-            <w:proofErr w:type="gramStart"/>
-            <w:r>
-              <w:rPr>
-                <w:sz w:val="20"/>
-                <w:szCs w:val="20"/>
-              </w:rPr>
-              <w:t>19 character</w:t>
-            </w:r>
-            <w:proofErr w:type="gramEnd"/>
-            <w:r>
-              <w:rPr>
-                <w:sz w:val="20"/>
-                <w:szCs w:val="20"/>
-              </w:rPr>
-              <w:t xml:space="preserve"> identifier according to the syntax yyyyjjjjjvvvvmppppa. See </w:t>
+              <w:t xml:space="preserve">Astrophysics Data System bibliographic codes; a standardized 19 character identifier according to the syntax yyyyjjjjjvvvvmppppa. See </w:t>
             </w:r>
             <w:hyperlink r:id="rId57">
               <w:r>
@@ -23095,7 +23027,6 @@
         <w:ind w:hanging="360"/>
         <w:contextualSpacing/>
       </w:pPr>
-      <w:proofErr w:type="gramStart"/>
       <w:r>
         <w:rPr>
           <w:rFonts w:ascii="Courier New" w:eastAsia="Courier New" w:hAnsi="Courier New" w:cs="Courier New"/>
@@ -23103,11 +23034,7 @@
         <w:t>resourceTypeGeneral</w:t>
       </w:r>
       <w:r>
-        <w:t xml:space="preserve"> :</w:t>
-      </w:r>
-      <w:proofErr w:type="gramEnd"/>
-      <w:r>
-        <w:t xml:space="preserve">  Audiovisual,  Workflow,  and Other and derogation of Film</w:t>
+        <w:t xml:space="preserve"> :  Audiovisual,  Workflow,  and Other and derogation of Film</w:t>
       </w:r>
     </w:p>
     <w:p>
@@ -23311,7 +23238,6 @@
       <w:r>
         <w:t xml:space="preserve"> associated with </w:t>
       </w:r>
-      <w:proofErr w:type="gramStart"/>
       <w:r>
         <w:rPr>
           <w:rFonts w:ascii="Courier New" w:eastAsia="Courier New" w:hAnsi="Courier New" w:cs="Courier New"/>
@@ -23327,7 +23253,6 @@
         </w:rPr>
         <w:t>ContributorName</w:t>
       </w:r>
-      <w:proofErr w:type="gramEnd"/>
       <w:r>
         <w:t xml:space="preserve"> and </w:t>
       </w:r>
@@ -23714,7 +23639,7 @@
           <w:lang w:val="de-DE" w:eastAsia="de-DE"/>
         </w:rPr>
         <w:drawing>
-          <wp:inline distT="0" distB="0" distL="0" distR="0" wp14:anchorId="2249940E" wp14:editId="7BC1974D">
+          <wp:inline distT="0" distB="0" distL="0" distR="0" wp14:anchorId="4970618E" wp14:editId="775B73A0">
             <wp:extent cx="66675" cy="66675"/>
             <wp:effectExtent l="0" t="0" r="0" b="0"/>
             <wp:docPr id="3" name="image05.png" descr="https://projects.tib.uni-hannover.de/confluence/images/icons/linkext7.gif"/>
@@ -25470,7 +25395,7 @@
         <w:lang w:val="de-DE" w:eastAsia="de-DE"/>
       </w:rPr>
       <w:drawing>
-        <wp:inline distT="114300" distB="114300" distL="114300" distR="114300" wp14:anchorId="7B81A78E" wp14:editId="3805F184">
+        <wp:inline distT="114300" distB="114300" distL="114300" distR="114300" wp14:anchorId="45E15E02" wp14:editId="71E044FF">
           <wp:extent cx="721199" cy="556578"/>
           <wp:effectExtent l="0" t="0" r="0" b="0"/>
           <wp:docPr id="2" name="image04.gif" descr="datacite-logo-web.gif"/>
@@ -28661,7 +28586,7 @@
 </file>
 
 <file path=customXml/itemProps1.xml><?xml version="1.0" encoding="utf-8"?>
-<ds:datastoreItem xmlns:ds="http://schemas.openxmlformats.org/officeDocument/2006/customXml" ds:itemID="{28B19BE9-A5C6-D540-98D8-E8260C6B8177}">
+<ds:datastoreItem xmlns:ds="http://schemas.openxmlformats.org/officeDocument/2006/customXml" ds:itemID="{9B5D9462-496E-5149-870F-79FE4F84F180}">
   <ds:schemaRefs>
     <ds:schemaRef ds:uri="http://schemas.openxmlformats.org/officeDocument/2006/bibliography"/>
   </ds:schemaRefs>

</xml_diff>

<commit_message>
updated title for documentation
</commit_message>
<xml_diff>
--- a/source/meta/kernel-4/doc/DataCite-MetadataKernel_v4.0.docx
+++ b/source/meta/kernel-4/doc/DataCite-MetadataKernel_v4.0.docx
@@ -12,7 +12,7 @@
           <w:lang w:val="de-DE" w:eastAsia="de-DE"/>
         </w:rPr>
         <w:drawing>
-          <wp:inline distT="114300" distB="114300" distL="114300" distR="114300" wp14:anchorId="62B7F689" wp14:editId="4679CB13">
+          <wp:inline distT="114300" distB="114300" distL="114300" distR="114300" wp14:anchorId="112B9104" wp14:editId="4F6713DA">
             <wp:extent cx="1428750" cy="1104900"/>
             <wp:effectExtent l="0" t="0" r="0" b="0"/>
             <wp:docPr id="1" name="image02.gif" descr="datacite-logo-web.gif"/>
@@ -71,11 +71,9 @@
       <w:r>
         <w:t>DataCite Metadata Schema</w:t>
       </w:r>
-    </w:p>
-    <w:p>
-      <w:pPr>
-        <w:pStyle w:val="Titel"/>
-      </w:pPr>
+      <w:r>
+        <w:t xml:space="preserve"> Documentation </w:t>
+      </w:r>
       <w:r>
         <w:t>for the Publication and Citation of Research Data</w:t>
       </w:r>
@@ -90,8 +88,25 @@
         <w:ind w:left="720"/>
       </w:pPr>
       <w:r>
-        <w:t xml:space="preserve">DataCite Metadata Working Group. (2016). DataCite Metadata Schema for the Publication and Citation of Research Data. Version 4.0. DataCite e.V. http://doi.org/10.5438/0012. </w:t>
-      </w:r>
+        <w:t xml:space="preserve">DataCite Metadata Working Group. (2016). DataCite Metadata Schema </w:t>
+      </w:r>
+      <w:r>
+        <w:t xml:space="preserve">Documentation </w:t>
+      </w:r>
+      <w:r>
+        <w:t xml:space="preserve">for the Publication and Citation of Research Data. Version 4.0. DataCite e.V. </w:t>
+      </w:r>
+      <w:r>
+        <w:t>http://doi.org/10.5438/0012</w:t>
+      </w:r>
+      <w:r>
+        <w:t xml:space="preserve">. </w:t>
+      </w:r>
+    </w:p>
+    <w:p>
+      <w:pPr>
+        <w:ind w:left="720"/>
+      </w:pPr>
     </w:p>
     <w:p>
       <w:r>
@@ -2356,8 +2371,16 @@
         <w:rPr>
           <w:b/>
         </w:rPr>
-        <w:t>Recommended (R )</w:t>
-      </w:r>
+        <w:t>Recommended (</w:t>
+      </w:r>
+      <w:proofErr w:type="gramStart"/>
+      <w:r>
+        <w:rPr>
+          <w:b/>
+        </w:rPr>
+        <w:t>R )</w:t>
+      </w:r>
+      <w:proofErr w:type="gramEnd"/>
       <w:r>
         <w:t xml:space="preserve"> properties are optional, but strongly recommended for interoperability and </w:t>
       </w:r>
@@ -10177,7 +10200,25 @@
                 <w:szCs w:val="20"/>
                 <w:highlight w:val="white"/>
               </w:rPr>
-              <w:t xml:space="preserve">major_version.minor_version. </w:t>
+              <w:t>major_</w:t>
+            </w:r>
+            <w:proofErr w:type="gramStart"/>
+            <w:r>
+              <w:rPr>
+                <w:sz w:val="20"/>
+                <w:szCs w:val="20"/>
+                <w:highlight w:val="white"/>
+              </w:rPr>
+              <w:t>version.minor</w:t>
+            </w:r>
+            <w:proofErr w:type="gramEnd"/>
+            <w:r>
+              <w:rPr>
+                <w:sz w:val="20"/>
+                <w:szCs w:val="20"/>
+                <w:highlight w:val="white"/>
+              </w:rPr>
+              <w:t xml:space="preserve">_version. </w:t>
             </w:r>
           </w:p>
           <w:p>
@@ -16823,12 +16864,21 @@
               </w:rPr>
               <w:t>relatedIdentifierType</w:t>
             </w:r>
-            <w:r>
-              <w:rPr>
-                <w:sz w:val="20"/>
-                <w:szCs w:val="20"/>
-              </w:rPr>
-              <w:t>=”arXiv”</w:t>
+            <w:proofErr w:type="gramStart"/>
+            <w:r>
+              <w:rPr>
+                <w:sz w:val="20"/>
+                <w:szCs w:val="20"/>
+              </w:rPr>
+              <w:t>=”arXiv</w:t>
+            </w:r>
+            <w:proofErr w:type="gramEnd"/>
+            <w:r>
+              <w:rPr>
+                <w:sz w:val="20"/>
+                <w:szCs w:val="20"/>
+              </w:rPr>
+              <w:t>”</w:t>
             </w:r>
           </w:p>
           <w:p>
@@ -16841,14 +16891,31 @@
                 <w:sz w:val="20"/>
                 <w:szCs w:val="20"/>
               </w:rPr>
-              <w:t>relationType=”</w:t>
-            </w:r>
-            <w:r>
-              <w:rPr>
-                <w:sz w:val="20"/>
-                <w:szCs w:val="20"/>
-              </w:rPr>
-              <w:t>IsCitedBy”&gt;arXiv:0706.0001</w:t>
+              <w:t>relationType</w:t>
+            </w:r>
+            <w:proofErr w:type="gramStart"/>
+            <w:r>
+              <w:rPr>
+                <w:rFonts w:ascii="Courier New" w:eastAsia="Courier New" w:hAnsi="Courier New" w:cs="Courier New"/>
+                <w:sz w:val="20"/>
+                <w:szCs w:val="20"/>
+              </w:rPr>
+              <w:t>=”</w:t>
+            </w:r>
+            <w:r>
+              <w:rPr>
+                <w:sz w:val="20"/>
+                <w:szCs w:val="20"/>
+              </w:rPr>
+              <w:t>IsCitedBy</w:t>
+            </w:r>
+            <w:proofErr w:type="gramEnd"/>
+            <w:r>
+              <w:rPr>
+                <w:sz w:val="20"/>
+                <w:szCs w:val="20"/>
+              </w:rPr>
+              <w:t>”&gt;arXiv:0706.0001</w:t>
             </w:r>
           </w:p>
           <w:p>
@@ -16891,7 +16958,23 @@
                 <w:sz w:val="20"/>
                 <w:szCs w:val="20"/>
               </w:rPr>
-              <w:t xml:space="preserve">Astrophysics Data System bibliographic codes; a standardized 19 character identifier according to the syntax yyyyjjjjjvvvvmppppa. See </w:t>
+              <w:t xml:space="preserve">Astrophysics Data System bibliographic codes; a standardized </w:t>
+            </w:r>
+            <w:proofErr w:type="gramStart"/>
+            <w:r>
+              <w:rPr>
+                <w:sz w:val="20"/>
+                <w:szCs w:val="20"/>
+              </w:rPr>
+              <w:t>19 character</w:t>
+            </w:r>
+            <w:proofErr w:type="gramEnd"/>
+            <w:r>
+              <w:rPr>
+                <w:sz w:val="20"/>
+                <w:szCs w:val="20"/>
+              </w:rPr>
+              <w:t xml:space="preserve"> identifier according to the syntax yyyyjjjjjvvvvmppppa. See </w:t>
             </w:r>
             <w:hyperlink r:id="rId57">
               <w:r>
@@ -23027,6 +23110,7 @@
         <w:ind w:hanging="360"/>
         <w:contextualSpacing/>
       </w:pPr>
+      <w:proofErr w:type="gramStart"/>
       <w:r>
         <w:rPr>
           <w:rFonts w:ascii="Courier New" w:eastAsia="Courier New" w:hAnsi="Courier New" w:cs="Courier New"/>
@@ -23034,7 +23118,11 @@
         <w:t>resourceTypeGeneral</w:t>
       </w:r>
       <w:r>
-        <w:t xml:space="preserve"> :  Audiovisual,  Workflow,  and Other and derogation of Film</w:t>
+        <w:t xml:space="preserve"> :</w:t>
+      </w:r>
+      <w:proofErr w:type="gramEnd"/>
+      <w:r>
+        <w:t xml:space="preserve">  Audiovisual,  Workflow,  and Other and derogation of Film</w:t>
       </w:r>
     </w:p>
     <w:p>
@@ -23238,6 +23326,7 @@
       <w:r>
         <w:t xml:space="preserve"> associated with </w:t>
       </w:r>
+      <w:proofErr w:type="gramStart"/>
       <w:r>
         <w:rPr>
           <w:rFonts w:ascii="Courier New" w:eastAsia="Courier New" w:hAnsi="Courier New" w:cs="Courier New"/>
@@ -23253,6 +23342,7 @@
         </w:rPr>
         <w:t>ContributorName</w:t>
       </w:r>
+      <w:proofErr w:type="gramEnd"/>
       <w:r>
         <w:t xml:space="preserve"> and </w:t>
       </w:r>
@@ -23639,7 +23729,7 @@
           <w:lang w:val="de-DE" w:eastAsia="de-DE"/>
         </w:rPr>
         <w:drawing>
-          <wp:inline distT="0" distB="0" distL="0" distR="0" wp14:anchorId="4970618E" wp14:editId="775B73A0">
+          <wp:inline distT="0" distB="0" distL="0" distR="0" wp14:anchorId="40718463" wp14:editId="5DF09CE9">
             <wp:extent cx="66675" cy="66675"/>
             <wp:effectExtent l="0" t="0" r="0" b="0"/>
             <wp:docPr id="3" name="image05.png" descr="https://projects.tib.uni-hannover.de/confluence/images/icons/linkext7.gif"/>
@@ -25395,7 +25485,7 @@
         <w:lang w:val="de-DE" w:eastAsia="de-DE"/>
       </w:rPr>
       <w:drawing>
-        <wp:inline distT="114300" distB="114300" distL="114300" distR="114300" wp14:anchorId="45E15E02" wp14:editId="71E044FF">
+        <wp:inline distT="114300" distB="114300" distL="114300" distR="114300" wp14:anchorId="0A21DB0E" wp14:editId="4FDD5EAC">
           <wp:extent cx="721199" cy="556578"/>
           <wp:effectExtent l="0" t="0" r="0" b="0"/>
           <wp:docPr id="2" name="image04.gif" descr="datacite-logo-web.gif"/>
@@ -28586,7 +28676,7 @@
 </file>
 
 <file path=customXml/itemProps1.xml><?xml version="1.0" encoding="utf-8"?>
-<ds:datastoreItem xmlns:ds="http://schemas.openxmlformats.org/officeDocument/2006/customXml" ds:itemID="{9B5D9462-496E-5149-870F-79FE4F84F180}">
+<ds:datastoreItem xmlns:ds="http://schemas.openxmlformats.org/officeDocument/2006/customXml" ds:itemID="{801C473B-6779-1743-A773-BCA6F7329DCA}">
   <ds:schemaRefs>
     <ds:schemaRef ds:uri="http://schemas.openxmlformats.org/officeDocument/2006/bibliography"/>
   </ds:schemaRefs>

</xml_diff>